<commit_message>
fix bugs and redundant code in test cases
</commit_message>
<xml_diff>
--- a/GroceryStoreAPI/ReadMe.docx
+++ b/GroceryStoreAPI/ReadMe.docx
@@ -62,10 +62,7 @@
         </w:drawing>
       </w:r>
     </w:p>
-    <w:p>
-      <w:bookmarkStart w:id="0" w:name="_GoBack"/>
-      <w:bookmarkEnd w:id="0"/>
-    </w:p>
+    <w:p/>
     <w:p>
       <w:r>
         <w:t>Get all customers</w:t>
@@ -246,8 +243,14 @@
         </w:drawing>
       </w:r>
     </w:p>
+    <w:p/>
+    <w:p>
+      <w:bookmarkStart w:id="0" w:name="_GoBack"/>
+      <w:bookmarkEnd w:id="0"/>
+    </w:p>
     <w:p>
       <w:r>
+        <w:lastRenderedPageBreak/>
         <w:t>There are 10 test cases</w:t>
       </w:r>
     </w:p>
@@ -256,7 +259,6 @@
         <w:rPr>
           <w:noProof/>
         </w:rPr>
-        <w:lastRenderedPageBreak/>
         <w:drawing>
           <wp:inline distT="0" distB="0" distL="0" distR="0" wp14:anchorId="4E0770B8" wp14:editId="50232A58">
             <wp:extent cx="5486400" cy="2743200"/>

</xml_diff>